<commit_message>
Add cahier de test
</commit_message>
<xml_diff>
--- a/Gestion de Projet/Gestion de projet/fichiers words/Cahier des charges.docx
+++ b/Gestion de Projet/Gestion de projet/fichiers words/Cahier des charges.docx
@@ -4,7 +4,7 @@
   <w:body>
     <w:p>
       <w:pPr>
-        <w:jc w:val="center"/>
+        <w:jc w:val="both"/>
         <w:rPr>
           <w:color w:val="4472C4" w:themeColor="accent1"/>
           <w:sz w:val="56"/>
@@ -14,7 +14,7 @@
     </w:p>
     <w:p>
       <w:pPr>
-        <w:jc w:val="center"/>
+        <w:jc w:val="both"/>
         <w:rPr>
           <w:color w:val="4472C4" w:themeColor="accent1"/>
           <w:sz w:val="56"/>
@@ -27,6 +27,7 @@
         <w:tabs>
           <w:tab w:val="left" w:pos="2009"/>
         </w:tabs>
+        <w:jc w:val="both"/>
         <w:rPr>
           <w:color w:val="4472C4" w:themeColor="accent1"/>
           <w:sz w:val="56"/>
@@ -44,7 +45,7 @@
     </w:p>
     <w:p>
       <w:pPr>
-        <w:jc w:val="center"/>
+        <w:jc w:val="both"/>
         <w:rPr>
           <w:color w:val="4472C4" w:themeColor="accent1"/>
           <w:sz w:val="56"/>
@@ -54,7 +55,7 @@
     </w:p>
     <w:p>
       <w:pPr>
-        <w:jc w:val="center"/>
+        <w:jc w:val="both"/>
         <w:rPr>
           <w:color w:val="4472C4" w:themeColor="accent1"/>
           <w:sz w:val="56"/>
@@ -64,7 +65,7 @@
     </w:p>
     <w:p>
       <w:pPr>
-        <w:jc w:val="center"/>
+        <w:jc w:val="both"/>
         <w:rPr>
           <w:color w:val="4472C4" w:themeColor="accent1"/>
           <w:sz w:val="56"/>
@@ -74,7 +75,7 @@
     </w:p>
     <w:p>
       <w:pPr>
-        <w:jc w:val="center"/>
+        <w:jc w:val="both"/>
         <w:rPr>
           <w:color w:val="4472C4" w:themeColor="accent1"/>
           <w:sz w:val="56"/>
@@ -84,7 +85,7 @@
     </w:p>
     <w:p>
       <w:pPr>
-        <w:jc w:val="center"/>
+        <w:jc w:val="both"/>
         <w:rPr>
           <w:color w:val="4472C4" w:themeColor="accent1"/>
           <w:sz w:val="56"/>
@@ -95,7 +96,7 @@
     </w:p>
     <w:p>
       <w:pPr>
-        <w:jc w:val="center"/>
+        <w:jc w:val="both"/>
         <w:rPr>
           <w:color w:val="4472C4" w:themeColor="accent1"/>
           <w:sz w:val="56"/>
@@ -198,22 +199,75 @@
       </w:r>
       <w:bookmarkEnd w:id="0"/>
     </w:p>
-    <w:p/>
-    <w:p/>
-    <w:p/>
-    <w:p/>
-    <w:p/>
-    <w:p/>
-    <w:p/>
-    <w:p/>
-    <w:p/>
-    <w:p/>
-    <w:p/>
-    <w:p/>
-    <w:p/>
+    <w:p>
+      <w:pPr>
+        <w:jc w:val="both"/>
+      </w:pPr>
+    </w:p>
+    <w:p>
+      <w:pPr>
+        <w:jc w:val="both"/>
+      </w:pPr>
+    </w:p>
+    <w:p>
+      <w:pPr>
+        <w:jc w:val="both"/>
+      </w:pPr>
+    </w:p>
+    <w:p>
+      <w:pPr>
+        <w:jc w:val="both"/>
+      </w:pPr>
+    </w:p>
+    <w:p>
+      <w:pPr>
+        <w:jc w:val="both"/>
+      </w:pPr>
+    </w:p>
+    <w:p>
+      <w:pPr>
+        <w:jc w:val="both"/>
+      </w:pPr>
+    </w:p>
+    <w:p>
+      <w:pPr>
+        <w:jc w:val="both"/>
+      </w:pPr>
+    </w:p>
+    <w:p>
+      <w:pPr>
+        <w:jc w:val="both"/>
+      </w:pPr>
+    </w:p>
+    <w:p>
+      <w:pPr>
+        <w:jc w:val="both"/>
+      </w:pPr>
+    </w:p>
+    <w:p>
+      <w:pPr>
+        <w:jc w:val="both"/>
+      </w:pPr>
+    </w:p>
+    <w:p>
+      <w:pPr>
+        <w:jc w:val="both"/>
+      </w:pPr>
+    </w:p>
+    <w:p>
+      <w:pPr>
+        <w:jc w:val="both"/>
+      </w:pPr>
+    </w:p>
+    <w:p>
+      <w:pPr>
+        <w:jc w:val="both"/>
+      </w:pPr>
+    </w:p>
     <w:p>
       <w:pPr>
         <w:spacing w:after="0" w:line="240" w:lineRule="auto"/>
+        <w:jc w:val="both"/>
         <w:rPr>
           <w:rFonts w:eastAsia="Times New Roman" w:cstheme="minorHAnsi"/>
           <w:sz w:val="24"/>
@@ -265,6 +319,7 @@
           <w:p>
             <w:pPr>
               <w:spacing w:after="0" w:line="240" w:lineRule="auto"/>
+              <w:jc w:val="both"/>
               <w:rPr>
                 <w:rFonts w:eastAsia="Times New Roman" w:cstheme="minorHAnsi"/>
                 <w:sz w:val="24"/>
@@ -301,6 +356,7 @@
             <w:pPr>
               <w:spacing w:after="0" w:line="240" w:lineRule="auto"/>
               <w:ind w:right="-60"/>
+              <w:jc w:val="both"/>
               <w:rPr>
                 <w:rFonts w:eastAsia="Times New Roman" w:cstheme="minorHAnsi"/>
                 <w:sz w:val="24"/>
@@ -347,6 +403,7 @@
           <w:p>
             <w:pPr>
               <w:spacing w:after="0" w:line="240" w:lineRule="auto"/>
+              <w:jc w:val="both"/>
               <w:rPr>
                 <w:rFonts w:eastAsia="Times New Roman" w:cstheme="minorHAnsi"/>
                 <w:color w:val="000000"/>
@@ -398,6 +455,7 @@
           <w:p>
             <w:pPr>
               <w:spacing w:after="0" w:line="240" w:lineRule="auto"/>
+              <w:jc w:val="both"/>
               <w:rPr>
                 <w:rFonts w:eastAsia="Times New Roman" w:cstheme="minorHAnsi"/>
                 <w:color w:val="000000"/>
@@ -410,6 +468,7 @@
           <w:p>
             <w:pPr>
               <w:spacing w:after="0" w:line="240" w:lineRule="auto"/>
+              <w:jc w:val="both"/>
               <w:rPr>
                 <w:rFonts w:eastAsia="Times New Roman" w:cstheme="minorHAnsi"/>
                 <w:sz w:val="16"/>
@@ -457,6 +516,7 @@
           <w:p>
             <w:pPr>
               <w:spacing w:after="0" w:line="240" w:lineRule="auto"/>
+              <w:jc w:val="both"/>
               <w:rPr>
                 <w:rFonts w:eastAsia="Times New Roman" w:cstheme="minorHAnsi"/>
                 <w:sz w:val="16"/>
@@ -487,6 +547,7 @@
             <w:pPr>
               <w:spacing w:after="0" w:line="240" w:lineRule="auto"/>
               <w:ind w:right="-60"/>
+              <w:jc w:val="both"/>
               <w:rPr>
                 <w:rFonts w:eastAsia="Times New Roman" w:cstheme="minorHAnsi"/>
                 <w:sz w:val="24"/>
@@ -531,6 +592,7 @@
           <w:p>
             <w:pPr>
               <w:spacing w:after="0" w:line="240" w:lineRule="auto"/>
+              <w:jc w:val="both"/>
               <w:rPr>
                 <w:rFonts w:eastAsia="Times New Roman" w:cstheme="minorHAnsi"/>
                 <w:sz w:val="16"/>
@@ -579,6 +641,7 @@
             <w:pPr>
               <w:spacing w:after="0" w:line="240" w:lineRule="auto"/>
               <w:ind w:right="-60"/>
+              <w:jc w:val="both"/>
               <w:rPr>
                 <w:rFonts w:eastAsia="Times New Roman" w:cstheme="minorHAnsi"/>
                 <w:sz w:val="24"/>
@@ -643,6 +706,7 @@
           <w:p>
             <w:pPr>
               <w:spacing w:after="0" w:line="240" w:lineRule="auto"/>
+              <w:jc w:val="both"/>
               <w:rPr>
                 <w:rFonts w:eastAsia="Times New Roman" w:cstheme="minorHAnsi"/>
                 <w:sz w:val="16"/>
@@ -682,6 +746,7 @@
             <w:pPr>
               <w:spacing w:after="0" w:line="240" w:lineRule="auto"/>
               <w:ind w:right="-60"/>
+              <w:jc w:val="both"/>
               <w:rPr>
                 <w:rFonts w:eastAsia="Times New Roman" w:cstheme="minorHAnsi"/>
                 <w:color w:val="000000" w:themeColor="text1"/>
@@ -757,6 +822,7 @@
     <w:p>
       <w:pPr>
         <w:spacing w:after="0" w:line="240" w:lineRule="auto"/>
+        <w:jc w:val="both"/>
         <w:rPr>
           <w:rFonts w:eastAsia="Times New Roman" w:cstheme="minorHAnsi"/>
           <w:b/>
@@ -769,6 +835,7 @@
     <w:p>
       <w:pPr>
         <w:spacing w:after="0" w:line="240" w:lineRule="auto"/>
+        <w:jc w:val="both"/>
         <w:rPr>
           <w:rFonts w:eastAsia="Times New Roman" w:cstheme="minorHAnsi"/>
           <w:b/>
@@ -781,6 +848,7 @@
     <w:p>
       <w:pPr>
         <w:spacing w:after="0" w:line="240" w:lineRule="auto"/>
+        <w:jc w:val="both"/>
         <w:rPr>
           <w:rFonts w:eastAsia="Times New Roman" w:cstheme="minorHAnsi"/>
           <w:sz w:val="24"/>
@@ -839,6 +907,7 @@
           <w:p>
             <w:pPr>
               <w:spacing w:after="0" w:line="240" w:lineRule="auto"/>
+              <w:jc w:val="both"/>
               <w:rPr>
                 <w:rFonts w:eastAsia="Times New Roman" w:cstheme="minorHAnsi"/>
                 <w:sz w:val="24"/>
@@ -880,6 +949,7 @@
           <w:p>
             <w:pPr>
               <w:spacing w:after="0" w:line="240" w:lineRule="auto"/>
+              <w:jc w:val="both"/>
               <w:rPr>
                 <w:rFonts w:eastAsia="Times New Roman" w:cstheme="minorHAnsi"/>
                 <w:sz w:val="24"/>
@@ -921,6 +991,7 @@
           <w:p>
             <w:pPr>
               <w:spacing w:after="0" w:line="240" w:lineRule="auto"/>
+              <w:jc w:val="both"/>
               <w:rPr>
                 <w:rFonts w:eastAsia="Times New Roman" w:cstheme="minorHAnsi"/>
                 <w:sz w:val="24"/>
@@ -967,6 +1038,7 @@
           <w:p>
             <w:pPr>
               <w:spacing w:after="0" w:line="240" w:lineRule="auto"/>
+              <w:jc w:val="both"/>
               <w:rPr>
                 <w:rFonts w:eastAsia="Times New Roman" w:cstheme="minorHAnsi"/>
                 <w:sz w:val="20"/>
@@ -1006,6 +1078,7 @@
           <w:p>
             <w:pPr>
               <w:spacing w:after="0" w:line="240" w:lineRule="auto"/>
+              <w:jc w:val="both"/>
               <w:rPr>
                 <w:rFonts w:eastAsia="Times New Roman" w:cstheme="minorHAnsi"/>
                 <w:sz w:val="20"/>
@@ -1044,6 +1117,7 @@
           <w:p>
             <w:pPr>
               <w:spacing w:after="0" w:line="240" w:lineRule="auto"/>
+              <w:jc w:val="both"/>
               <w:rPr>
                 <w:rFonts w:eastAsia="Times New Roman" w:cstheme="minorHAnsi"/>
                 <w:sz w:val="20"/>
@@ -1073,6 +1147,7 @@
           <w:p>
             <w:pPr>
               <w:spacing w:after="0" w:line="240" w:lineRule="auto"/>
+              <w:jc w:val="both"/>
               <w:rPr>
                 <w:rFonts w:eastAsia="Times New Roman" w:cstheme="minorHAnsi"/>
                 <w:sz w:val="20"/>
@@ -1147,6 +1222,7 @@
           <w:p>
             <w:pPr>
               <w:spacing w:after="0" w:line="240" w:lineRule="auto"/>
+              <w:jc w:val="both"/>
               <w:rPr>
                 <w:rFonts w:eastAsia="Times New Roman" w:cstheme="minorHAnsi"/>
                 <w:sz w:val="20"/>
@@ -1196,6 +1272,7 @@
           <w:p>
             <w:pPr>
               <w:spacing w:after="0" w:line="240" w:lineRule="auto"/>
+              <w:jc w:val="both"/>
               <w:rPr>
                 <w:rFonts w:eastAsia="Times New Roman" w:cstheme="minorHAnsi"/>
                 <w:sz w:val="20"/>
@@ -1225,6 +1302,7 @@
           <w:p>
             <w:pPr>
               <w:spacing w:after="0" w:line="240" w:lineRule="auto"/>
+              <w:jc w:val="both"/>
               <w:rPr>
                 <w:rFonts w:eastAsia="Times New Roman" w:cstheme="minorHAnsi"/>
                 <w:sz w:val="20"/>
@@ -1254,6 +1332,7 @@
           <w:p>
             <w:pPr>
               <w:spacing w:after="0" w:line="240" w:lineRule="auto"/>
+              <w:jc w:val="both"/>
               <w:rPr>
                 <w:rFonts w:eastAsia="Times New Roman" w:cstheme="minorHAnsi"/>
                 <w:sz w:val="20"/>
@@ -1324,6 +1403,7 @@
           <w:p>
             <w:pPr>
               <w:spacing w:after="0" w:line="240" w:lineRule="auto"/>
+              <w:jc w:val="both"/>
               <w:rPr>
                 <w:rFonts w:eastAsia="Times New Roman" w:cstheme="minorHAnsi"/>
                 <w:sz w:val="20"/>
@@ -1362,6 +1442,7 @@
           <w:p>
             <w:pPr>
               <w:spacing w:after="0" w:line="240" w:lineRule="auto"/>
+              <w:jc w:val="both"/>
               <w:rPr>
                 <w:rFonts w:eastAsia="Times New Roman" w:cstheme="minorHAnsi"/>
                 <w:sz w:val="20"/>
@@ -1418,6 +1499,7 @@
           <w:p>
             <w:pPr>
               <w:spacing w:after="0" w:line="240" w:lineRule="auto"/>
+              <w:jc w:val="both"/>
               <w:rPr>
                 <w:rFonts w:eastAsia="Times New Roman" w:cstheme="minorHAnsi"/>
                 <w:sz w:val="20"/>
@@ -1460,6 +1542,7 @@
           <w:p>
             <w:pPr>
               <w:spacing w:after="0" w:line="240" w:lineRule="auto"/>
+              <w:jc w:val="both"/>
               <w:rPr>
                 <w:rFonts w:eastAsia="Times New Roman" w:cstheme="minorHAnsi"/>
                 <w:color w:val="000000"/>
@@ -1499,6 +1582,7 @@
           <w:p>
             <w:pPr>
               <w:spacing w:after="0" w:line="240" w:lineRule="auto"/>
+              <w:jc w:val="both"/>
               <w:rPr>
                 <w:rFonts w:eastAsia="Times New Roman" w:cstheme="minorHAnsi"/>
                 <w:sz w:val="20"/>
@@ -1536,6 +1620,7 @@
           <w:p>
             <w:pPr>
               <w:spacing w:after="0" w:line="240" w:lineRule="auto"/>
+              <w:jc w:val="both"/>
               <w:rPr>
                 <w:rFonts w:eastAsia="Times New Roman" w:cstheme="minorHAnsi"/>
                 <w:color w:val="000000"/>
@@ -1580,6 +1665,7 @@
           <w:p>
             <w:pPr>
               <w:spacing w:after="0" w:line="240" w:lineRule="auto"/>
+              <w:jc w:val="both"/>
               <w:rPr>
                 <w:rFonts w:eastAsia="Times New Roman" w:cstheme="minorHAnsi"/>
                 <w:color w:val="000000"/>
@@ -1619,6 +1705,7 @@
           <w:p>
             <w:pPr>
               <w:spacing w:after="0" w:line="240" w:lineRule="auto"/>
+              <w:jc w:val="both"/>
               <w:rPr>
                 <w:rFonts w:eastAsia="Times New Roman" w:cstheme="minorHAnsi"/>
                 <w:sz w:val="20"/>
@@ -1674,6 +1761,7 @@
           <w:p>
             <w:pPr>
               <w:spacing w:after="0" w:line="240" w:lineRule="auto"/>
+              <w:jc w:val="both"/>
               <w:rPr>
                 <w:rFonts w:eastAsia="Times New Roman" w:cstheme="minorHAnsi"/>
                 <w:color w:val="000000"/>
@@ -1718,6 +1806,7 @@
           <w:p>
             <w:pPr>
               <w:spacing w:after="0" w:line="240" w:lineRule="auto"/>
+              <w:jc w:val="both"/>
               <w:rPr>
                 <w:rFonts w:eastAsia="Times New Roman" w:cstheme="minorHAnsi"/>
                 <w:color w:val="000000"/>
@@ -1757,6 +1846,7 @@
           <w:p>
             <w:pPr>
               <w:spacing w:after="0" w:line="240" w:lineRule="auto"/>
+              <w:jc w:val="both"/>
               <w:rPr>
                 <w:rFonts w:eastAsia="Times New Roman" w:cstheme="minorHAnsi"/>
                 <w:sz w:val="20"/>
@@ -1794,6 +1884,7 @@
           <w:p>
             <w:pPr>
               <w:spacing w:after="0" w:line="240" w:lineRule="auto"/>
+              <w:jc w:val="both"/>
               <w:rPr>
                 <w:rFonts w:eastAsia="Times New Roman" w:cstheme="minorHAnsi"/>
                 <w:color w:val="000000"/>
@@ -1838,6 +1929,7 @@
           <w:p>
             <w:pPr>
               <w:spacing w:after="0" w:line="240" w:lineRule="auto"/>
+              <w:jc w:val="both"/>
               <w:rPr>
                 <w:rFonts w:eastAsia="Times New Roman" w:cstheme="minorHAnsi"/>
                 <w:color w:val="000000"/>
@@ -1867,6 +1959,7 @@
           <w:p>
             <w:pPr>
               <w:spacing w:after="0" w:line="240" w:lineRule="auto"/>
+              <w:jc w:val="both"/>
               <w:rPr>
                 <w:rFonts w:eastAsia="Times New Roman" w:cstheme="minorHAnsi"/>
                 <w:sz w:val="20"/>
@@ -1895,28 +1988,7 @@
           <w:p>
             <w:pPr>
               <w:spacing w:after="0" w:line="240" w:lineRule="auto"/>
-              <w:rPr>
-                <w:rFonts w:eastAsia="Times New Roman" w:cstheme="minorHAnsi"/>
-                <w:color w:val="000000"/>
-                <w:sz w:val="20"/>
-                <w:szCs w:val="20"/>
-                <w:lang w:eastAsia="fr-FR"/>
-              </w:rPr>
-            </w:pPr>
-            <w:r>
-              <w:rPr>
-                <w:rFonts w:eastAsia="Times New Roman" w:cstheme="minorHAnsi"/>
-                <w:color w:val="000000"/>
-                <w:sz w:val="20"/>
-                <w:szCs w:val="20"/>
-                <w:lang w:eastAsia="fr-FR"/>
-              </w:rPr>
-              <w:t>Clôture du groupe d’expression du besoin : version proposée au commanditaire pour approbation</w:t>
-            </w:r>
-          </w:p>
-          <w:p>
-            <w:pPr>
-              <w:spacing w:after="0" w:line="240" w:lineRule="auto"/>
+              <w:jc w:val="both"/>
               <w:rPr>
                 <w:rFonts w:eastAsia="Times New Roman" w:cstheme="minorHAnsi"/>
                 <w:color w:val="000000"/>
@@ -1932,6 +2004,7 @@
     <w:p>
       <w:pPr>
         <w:spacing w:after="0" w:line="240" w:lineRule="auto"/>
+        <w:jc w:val="both"/>
         <w:rPr>
           <w:rFonts w:eastAsia="Times New Roman" w:cstheme="minorHAnsi"/>
           <w:sz w:val="24"/>
@@ -1943,6 +2016,7 @@
     <w:p>
       <w:pPr>
         <w:spacing w:after="0" w:line="240" w:lineRule="auto"/>
+        <w:jc w:val="both"/>
         <w:rPr>
           <w:rFonts w:eastAsia="Times New Roman" w:cstheme="minorHAnsi"/>
           <w:sz w:val="24"/>
@@ -1954,6 +2028,7 @@
     <w:p>
       <w:pPr>
         <w:spacing w:after="0" w:line="240" w:lineRule="auto"/>
+        <w:jc w:val="both"/>
         <w:rPr>
           <w:rFonts w:eastAsia="Times New Roman" w:cstheme="minorHAnsi"/>
           <w:sz w:val="24"/>
@@ -1965,6 +2040,7 @@
     <w:p>
       <w:pPr>
         <w:spacing w:after="0" w:line="240" w:lineRule="auto"/>
+        <w:jc w:val="both"/>
         <w:rPr>
           <w:rFonts w:eastAsia="Times New Roman" w:cstheme="minorHAnsi"/>
           <w:sz w:val="24"/>
@@ -2021,6 +2097,7 @@
           <w:p>
             <w:pPr>
               <w:spacing w:after="0" w:line="240" w:lineRule="auto"/>
+              <w:jc w:val="both"/>
               <w:rPr>
                 <w:rFonts w:eastAsia="Times New Roman" w:cstheme="minorHAnsi"/>
                 <w:sz w:val="24"/>
@@ -2062,6 +2139,7 @@
           <w:p>
             <w:pPr>
               <w:spacing w:after="0" w:line="240" w:lineRule="auto"/>
+              <w:jc w:val="both"/>
               <w:rPr>
                 <w:rFonts w:eastAsia="Times New Roman" w:cstheme="minorHAnsi"/>
                 <w:sz w:val="24"/>
@@ -2103,6 +2181,7 @@
           <w:p>
             <w:pPr>
               <w:spacing w:after="0" w:line="240" w:lineRule="auto"/>
+              <w:jc w:val="both"/>
               <w:rPr>
                 <w:rFonts w:eastAsia="Times New Roman" w:cstheme="minorHAnsi"/>
                 <w:sz w:val="24"/>
@@ -2144,6 +2223,7 @@
           <w:p>
             <w:pPr>
               <w:spacing w:after="0" w:line="240" w:lineRule="auto"/>
+              <w:jc w:val="both"/>
               <w:rPr>
                 <w:rFonts w:eastAsia="Times New Roman" w:cstheme="minorHAnsi"/>
                 <w:sz w:val="24"/>
@@ -2187,6 +2267,7 @@
           <w:p>
             <w:pPr>
               <w:spacing w:after="0" w:line="240" w:lineRule="auto"/>
+              <w:jc w:val="both"/>
               <w:rPr>
                 <w:rFonts w:eastAsia="Times New Roman" w:cstheme="minorHAnsi"/>
                 <w:sz w:val="24"/>
@@ -2226,6 +2307,7 @@
           <w:p>
             <w:pPr>
               <w:spacing w:after="0" w:line="240" w:lineRule="auto"/>
+              <w:jc w:val="both"/>
               <w:rPr>
                 <w:rFonts w:eastAsia="Times New Roman" w:cstheme="minorHAnsi"/>
                 <w:sz w:val="24"/>
@@ -2265,6 +2347,7 @@
           <w:p>
             <w:pPr>
               <w:spacing w:after="0" w:line="240" w:lineRule="auto"/>
+              <w:jc w:val="both"/>
               <w:rPr>
                 <w:rFonts w:eastAsia="Times New Roman" w:cstheme="minorHAnsi"/>
                 <w:sz w:val="24"/>
@@ -2294,6 +2377,7 @@
           <w:p>
             <w:pPr>
               <w:spacing w:after="0" w:line="240" w:lineRule="auto"/>
+              <w:jc w:val="both"/>
               <w:rPr>
                 <w:rFonts w:eastAsia="Times New Roman" w:cstheme="minorHAnsi"/>
                 <w:sz w:val="24"/>
@@ -2335,6 +2419,7 @@
           <w:p>
             <w:pPr>
               <w:spacing w:after="0" w:line="240" w:lineRule="auto"/>
+              <w:jc w:val="both"/>
               <w:rPr>
                 <w:rFonts w:eastAsia="Times New Roman" w:cstheme="minorHAnsi"/>
                 <w:sz w:val="24"/>
@@ -2364,6 +2449,7 @@
           <w:p>
             <w:pPr>
               <w:spacing w:after="0" w:line="240" w:lineRule="auto"/>
+              <w:jc w:val="both"/>
               <w:rPr>
                 <w:rFonts w:eastAsia="Times New Roman" w:cstheme="minorHAnsi"/>
                 <w:sz w:val="24"/>
@@ -2393,6 +2479,7 @@
           <w:p>
             <w:pPr>
               <w:spacing w:after="0" w:line="240" w:lineRule="auto"/>
+              <w:jc w:val="both"/>
               <w:rPr>
                 <w:rFonts w:eastAsia="Times New Roman" w:cstheme="minorHAnsi"/>
                 <w:sz w:val="24"/>
@@ -2422,6 +2509,7 @@
           <w:p>
             <w:pPr>
               <w:spacing w:after="0" w:line="240" w:lineRule="auto"/>
+              <w:jc w:val="both"/>
               <w:rPr>
                 <w:rFonts w:eastAsia="Times New Roman" w:cstheme="minorHAnsi"/>
                 <w:sz w:val="24"/>
@@ -2435,6 +2523,7 @@
     </w:tbl>
     <w:p>
       <w:pPr>
+        <w:jc w:val="both"/>
         <w:rPr>
           <w:rFonts w:cstheme="minorHAnsi"/>
         </w:rPr>
@@ -2442,6 +2531,7 @@
     </w:p>
     <w:p>
       <w:pPr>
+        <w:jc w:val="both"/>
         <w:rPr>
           <w:rFonts w:cstheme="minorHAnsi"/>
         </w:rPr>
@@ -2449,6 +2539,7 @@
     </w:p>
     <w:p>
       <w:pPr>
+        <w:jc w:val="both"/>
         <w:rPr>
           <w:rFonts w:cstheme="minorHAnsi"/>
         </w:rPr>
@@ -2456,16 +2547,37 @@
     </w:p>
     <w:p>
       <w:pPr>
+        <w:jc w:val="both"/>
         <w:rPr>
           <w:rFonts w:cstheme="minorHAnsi"/>
         </w:rPr>
       </w:pPr>
     </w:p>
-    <w:p/>
-    <w:p/>
-    <w:p/>
-    <w:p/>
-    <w:p/>
+    <w:p>
+      <w:pPr>
+        <w:jc w:val="both"/>
+      </w:pPr>
+    </w:p>
+    <w:p>
+      <w:pPr>
+        <w:jc w:val="both"/>
+      </w:pPr>
+    </w:p>
+    <w:p>
+      <w:pPr>
+        <w:jc w:val="both"/>
+      </w:pPr>
+    </w:p>
+    <w:p>
+      <w:pPr>
+        <w:jc w:val="both"/>
+      </w:pPr>
+    </w:p>
+    <w:p>
+      <w:pPr>
+        <w:jc w:val="both"/>
+      </w:pPr>
+    </w:p>
     <w:sdt>
       <w:sdtPr>
         <w:rPr>
@@ -2491,6 +2603,7 @@
         <w:p>
           <w:pPr>
             <w:pStyle w:val="En-ttedetabledesmatires"/>
+            <w:jc w:val="both"/>
           </w:pPr>
           <w:r>
             <w:t>Table des matières</w:t>
@@ -2498,6 +2611,7 @@
         </w:p>
         <w:p>
           <w:pPr>
+            <w:jc w:val="both"/>
             <w:rPr>
               <w:lang w:eastAsia="fr-FR"/>
             </w:rPr>
@@ -2505,6 +2619,7 @@
         </w:p>
         <w:p>
           <w:pPr>
+            <w:jc w:val="both"/>
             <w:rPr>
               <w:lang w:eastAsia="fr-FR"/>
             </w:rPr>
@@ -2516,6 +2631,7 @@
             <w:tabs>
               <w:tab w:val="right" w:leader="dot" w:pos="9062"/>
             </w:tabs>
+            <w:jc w:val="both"/>
             <w:rPr>
               <w:rStyle w:val="Lienhypertexte"/>
               <w:noProof/>
@@ -2577,7 +2693,7 @@
                 <w:noProof/>
                 <w:webHidden/>
               </w:rPr>
-              <w:t>3</w:t>
+              <w:t>4</w:t>
             </w:r>
             <w:r>
               <w:rPr>
@@ -2588,13 +2704,18 @@
             </w:r>
           </w:hyperlink>
         </w:p>
-        <w:p/>
+        <w:p>
+          <w:pPr>
+            <w:jc w:val="both"/>
+          </w:pPr>
+        </w:p>
         <w:p>
           <w:pPr>
             <w:pStyle w:val="TM2"/>
             <w:tabs>
               <w:tab w:val="right" w:leader="dot" w:pos="9062"/>
             </w:tabs>
+            <w:jc w:val="both"/>
             <w:rPr>
               <w:rStyle w:val="Lienhypertexte"/>
               <w:noProof/>
@@ -2658,13 +2779,18 @@
             </w:r>
           </w:hyperlink>
         </w:p>
-        <w:p/>
+        <w:p>
+          <w:pPr>
+            <w:jc w:val="both"/>
+          </w:pPr>
+        </w:p>
         <w:p>
           <w:pPr>
             <w:pStyle w:val="TM2"/>
             <w:tabs>
               <w:tab w:val="right" w:leader="dot" w:pos="9062"/>
             </w:tabs>
+            <w:jc w:val="both"/>
             <w:rPr>
               <w:rStyle w:val="Lienhypertexte"/>
               <w:noProof/>
@@ -2717,7 +2843,7 @@
                 <w:noProof/>
                 <w:webHidden/>
               </w:rPr>
-              <w:t>4</w:t>
+              <w:t>5</w:t>
             </w:r>
             <w:r>
               <w:rPr>
@@ -2728,13 +2854,18 @@
             </w:r>
           </w:hyperlink>
         </w:p>
-        <w:p/>
+        <w:p>
+          <w:pPr>
+            <w:jc w:val="both"/>
+          </w:pPr>
+        </w:p>
         <w:p>
           <w:pPr>
             <w:pStyle w:val="TM2"/>
             <w:tabs>
               <w:tab w:val="right" w:leader="dot" w:pos="9062"/>
             </w:tabs>
+            <w:jc w:val="both"/>
             <w:rPr>
               <w:rStyle w:val="Lienhypertexte"/>
               <w:noProof/>
@@ -2798,13 +2929,18 @@
             </w:r>
           </w:hyperlink>
         </w:p>
-        <w:p/>
+        <w:p>
+          <w:pPr>
+            <w:jc w:val="both"/>
+          </w:pPr>
+        </w:p>
         <w:p>
           <w:pPr>
             <w:pStyle w:val="TM2"/>
             <w:tabs>
               <w:tab w:val="right" w:leader="dot" w:pos="9062"/>
             </w:tabs>
+            <w:jc w:val="both"/>
             <w:rPr>
               <w:rStyle w:val="Lienhypertexte"/>
               <w:noProof/>
@@ -2868,13 +3004,18 @@
             </w:r>
           </w:hyperlink>
         </w:p>
-        <w:p/>
+        <w:p>
+          <w:pPr>
+            <w:jc w:val="both"/>
+          </w:pPr>
+        </w:p>
         <w:p>
           <w:pPr>
             <w:pStyle w:val="TM2"/>
             <w:tabs>
               <w:tab w:val="right" w:leader="dot" w:pos="9062"/>
             </w:tabs>
+            <w:jc w:val="both"/>
             <w:rPr>
               <w:rStyle w:val="Lienhypertexte"/>
               <w:noProof/>
@@ -2938,13 +3079,18 @@
             </w:r>
           </w:hyperlink>
         </w:p>
-        <w:p/>
+        <w:p>
+          <w:pPr>
+            <w:jc w:val="both"/>
+          </w:pPr>
+        </w:p>
         <w:p>
           <w:pPr>
             <w:pStyle w:val="TM2"/>
             <w:tabs>
               <w:tab w:val="right" w:leader="dot" w:pos="9062"/>
             </w:tabs>
+            <w:jc w:val="both"/>
             <w:rPr>
               <w:rStyle w:val="Lienhypertexte"/>
               <w:noProof/>
@@ -2997,7 +3143,7 @@
                 <w:noProof/>
                 <w:webHidden/>
               </w:rPr>
-              <w:t>5</w:t>
+              <w:t>6</w:t>
             </w:r>
             <w:r>
               <w:rPr>
@@ -3008,13 +3154,18 @@
             </w:r>
           </w:hyperlink>
         </w:p>
-        <w:p/>
+        <w:p>
+          <w:pPr>
+            <w:jc w:val="both"/>
+          </w:pPr>
+        </w:p>
         <w:p>
           <w:pPr>
             <w:pStyle w:val="TM2"/>
             <w:tabs>
               <w:tab w:val="right" w:leader="dot" w:pos="9062"/>
             </w:tabs>
+            <w:jc w:val="both"/>
             <w:rPr>
               <w:rFonts w:eastAsiaTheme="minorEastAsia"/>
               <w:noProof/>
@@ -3080,6 +3231,9 @@
           </w:hyperlink>
         </w:p>
         <w:p>
+          <w:pPr>
+            <w:jc w:val="both"/>
+          </w:pPr>
           <w:r>
             <w:rPr>
               <w:b/>
@@ -3090,35 +3244,75 @@
         </w:p>
       </w:sdtContent>
     </w:sdt>
-    <w:p/>
-    <w:p/>
-    <w:p/>
-    <w:p/>
-    <w:p/>
-    <w:p/>
+    <w:p>
+      <w:pPr>
+        <w:jc w:val="both"/>
+      </w:pPr>
+    </w:p>
+    <w:p>
+      <w:pPr>
+        <w:jc w:val="both"/>
+      </w:pPr>
+    </w:p>
+    <w:p>
+      <w:pPr>
+        <w:jc w:val="both"/>
+      </w:pPr>
+    </w:p>
+    <w:p>
+      <w:pPr>
+        <w:jc w:val="both"/>
+      </w:pPr>
+    </w:p>
+    <w:p>
+      <w:pPr>
+        <w:jc w:val="both"/>
+      </w:pPr>
+    </w:p>
+    <w:p>
+      <w:pPr>
+        <w:jc w:val="both"/>
+      </w:pPr>
+    </w:p>
     <w:p>
       <w:pPr>
         <w:pStyle w:val="Titre2"/>
+        <w:jc w:val="both"/>
       </w:pPr>
       <w:bookmarkStart w:id="1" w:name="_Toc23433636"/>
     </w:p>
-    <w:p/>
-    <w:p/>
+    <w:p>
+      <w:pPr>
+        <w:jc w:val="both"/>
+      </w:pPr>
+    </w:p>
+    <w:p>
+      <w:pPr>
+        <w:jc w:val="both"/>
+      </w:pPr>
+    </w:p>
     <w:p>
       <w:pPr>
         <w:pStyle w:val="Titre2"/>
+        <w:jc w:val="both"/>
       </w:pPr>
       <w:bookmarkStart w:id="2" w:name="_Toc26648508"/>
       <w:r>
+        <w:lastRenderedPageBreak/>
         <w:t>I - Présentation de l’entreprise</w:t>
       </w:r>
       <w:bookmarkEnd w:id="1"/>
       <w:bookmarkEnd w:id="2"/>
     </w:p>
-    <w:p/>
+    <w:p>
+      <w:pPr>
+        <w:jc w:val="both"/>
+      </w:pPr>
+    </w:p>
     <w:p>
       <w:pPr>
         <w:ind w:left="705"/>
+        <w:jc w:val="both"/>
       </w:pPr>
       <w:r>
         <w:t xml:space="preserve">MegaProduction est une entreprise créée en janvier 2003. Elle s’est spécialisée dans la plusieurs domaines de la production tel que : </w:t>
@@ -3139,6 +3333,7 @@
     <w:p>
       <w:pPr>
         <w:ind w:left="705"/>
+        <w:jc w:val="both"/>
       </w:pPr>
       <w:r>
         <w:t xml:space="preserve">Cette société a pour but d’accompagner les artistes (danseurs, </w:t>
@@ -3168,6 +3363,7 @@
     <w:p>
       <w:pPr>
         <w:ind w:left="705"/>
+        <w:jc w:val="both"/>
         <w:rPr>
           <w:color w:val="000000" w:themeColor="text1"/>
         </w:rPr>
@@ -3203,15 +3399,21 @@
     <w:p>
       <w:pPr>
         <w:ind w:left="705"/>
+        <w:jc w:val="both"/>
       </w:pPr>
       <w:r>
         <w:t>MegaProduction est donc une société pleine d’expériences et qui possède bon nombre de contacts. Elle met en valeur les artistes et les aident à se développer sur le marché en leur proposant une variété de biens et de services. Elle les aide aussi à se mélanger entre secteurs afin d’accroitre la coopération inter-secteurs un maximum.</w:t>
       </w:r>
     </w:p>
-    <w:p/>
+    <w:p>
+      <w:pPr>
+        <w:jc w:val="both"/>
+      </w:pPr>
+    </w:p>
     <w:p>
       <w:pPr>
         <w:pStyle w:val="Titre2"/>
+        <w:jc w:val="both"/>
       </w:pPr>
       <w:bookmarkStart w:id="3" w:name="_Toc26648509"/>
       <w:r>
@@ -3225,10 +3427,15 @@
       </w:r>
       <w:bookmarkEnd w:id="3"/>
     </w:p>
-    <w:p/>
+    <w:p>
+      <w:pPr>
+        <w:jc w:val="both"/>
+      </w:pPr>
+    </w:p>
     <w:p>
       <w:pPr>
         <w:ind w:left="705"/>
+        <w:jc w:val="both"/>
         <w:rPr>
           <w:color w:val="000000" w:themeColor="text1"/>
         </w:rPr>
@@ -3267,6 +3474,7 @@
     <w:p>
       <w:pPr>
         <w:ind w:left="705"/>
+        <w:jc w:val="both"/>
       </w:pPr>
       <w:r>
         <w:t>Le site devra être gérable et maintenable sur le long terme par la société MegaProduction.</w:t>
@@ -3275,6 +3483,7 @@
     <w:p>
       <w:pPr>
         <w:ind w:left="705"/>
+        <w:jc w:val="both"/>
       </w:pPr>
       <w:r>
         <w:t xml:space="preserve">L’objectif premier de ce site est de permettre aux professionnels de mettre des annonces de castings en ligne et que n’importe qui puisse les consulter, </w:t>
@@ -3328,6 +3537,7 @@
     <w:p>
       <w:pPr>
         <w:ind w:left="705"/>
+        <w:jc w:val="both"/>
       </w:pPr>
       <w:r>
         <w:t xml:space="preserve">MegaProduction pense financer son projet grâce à la facturation des diffusions des offres de castings. Ce système comprend plusieurs packs de </w:t>
@@ -3342,26 +3552,39 @@
     <w:p>
       <w:pPr>
         <w:ind w:left="705"/>
+        <w:jc w:val="both"/>
       </w:pPr>
     </w:p>
     <w:p>
       <w:pPr>
         <w:ind w:left="705"/>
+        <w:jc w:val="both"/>
       </w:pPr>
     </w:p>
     <w:p>
       <w:pPr>
         <w:ind w:left="705"/>
-      </w:pPr>
-    </w:p>
-    <w:p/>
-    <w:p/>
+        <w:jc w:val="both"/>
+      </w:pPr>
+    </w:p>
+    <w:p>
+      <w:pPr>
+        <w:jc w:val="both"/>
+      </w:pPr>
+    </w:p>
+    <w:p>
+      <w:pPr>
+        <w:jc w:val="both"/>
+      </w:pPr>
+    </w:p>
     <w:p>
       <w:pPr>
         <w:pStyle w:val="Titre2"/>
+        <w:jc w:val="both"/>
       </w:pPr>
       <w:bookmarkStart w:id="4" w:name="_Toc26648510"/>
       <w:r>
+        <w:lastRenderedPageBreak/>
         <w:t>I</w:t>
       </w:r>
       <w:r>
@@ -3375,18 +3598,31 @@
       </w:r>
       <w:bookmarkEnd w:id="4"/>
     </w:p>
-    <w:p/>
-    <w:p>
+    <w:p>
+      <w:pPr>
+        <w:jc w:val="both"/>
+      </w:pPr>
+    </w:p>
+    <w:p>
+      <w:pPr>
+        <w:jc w:val="both"/>
+      </w:pPr>
       <w:r>
         <w:t>Un site web dynamique et une client lourd intuitif et simple d’utilisation adapté aux besoins de MegaProduction devront être mis en place avant le 9 décembre 2016.</w:t>
       </w:r>
     </w:p>
     <w:p>
+      <w:pPr>
+        <w:jc w:val="both"/>
+      </w:pPr>
       <w:r>
         <w:t>Des flux de castings devront pouvoir être récupérés grâce au site internet.</w:t>
       </w:r>
     </w:p>
     <w:p>
+      <w:pPr>
+        <w:jc w:val="both"/>
+      </w:pPr>
       <w:r>
         <w:t>Afin de monter un site web et un logiciel liés à une base de données pouvant communiquer entre eux il faudra monter un serveur web pouvant héberger le site. Un serveur dédié au control du domaine et qui héberge la base de données</w:t>
       </w:r>
@@ -3398,19 +3634,30 @@
       </w:r>
     </w:p>
     <w:p>
+      <w:pPr>
+        <w:jc w:val="both"/>
+      </w:pPr>
       <w:r>
         <w:t>Un taux de visites simultanées inférieur à 50 devra être supporté.</w:t>
       </w:r>
     </w:p>
     <w:p>
+      <w:pPr>
+        <w:jc w:val="both"/>
+      </w:pPr>
       <w:r>
         <w:t>Une documentation technique et utilisateur seront réalisées en amont.</w:t>
       </w:r>
     </w:p>
-    <w:p/>
+    <w:p>
+      <w:pPr>
+        <w:jc w:val="both"/>
+      </w:pPr>
+    </w:p>
     <w:p>
       <w:pPr>
         <w:pStyle w:val="Titre2"/>
+        <w:jc w:val="both"/>
       </w:pPr>
       <w:bookmarkStart w:id="5" w:name="_Toc26648511"/>
       <w:r>
@@ -3436,8 +3683,15 @@
       </w:r>
       <w:bookmarkEnd w:id="5"/>
     </w:p>
-    <w:p/>
-    <w:p>
+    <w:p>
+      <w:pPr>
+        <w:jc w:val="both"/>
+      </w:pPr>
+    </w:p>
+    <w:p>
+      <w:pPr>
+        <w:jc w:val="both"/>
+      </w:pPr>
       <w:r>
         <w:t xml:space="preserve">Le client désire à la clôture du projet posséder un site internet, un client lourd et une base de données fonctionnels et liés. Ces trois entités devront elles aussi répondre à certains critères spécifiques afin d’être le plus performante possible dans leur rôle. </w:t>
       </w:r>
@@ -3451,10 +3705,15 @@
         <w:t>adapté à tout support et au trafic. L’affichage des offres de castings doit se faire selon la norme demandée par le client (informations apparentes sur la fiche de castings). De plus une fonctionnalité de moteur de recherche est obligatoire sur le site afin que le « public » puisse trouver les offres leurs correspondant le mieux en gagnant du temps.</w:t>
       </w:r>
     </w:p>
-    <w:p/>
+    <w:p>
+      <w:pPr>
+        <w:jc w:val="both"/>
+      </w:pPr>
+    </w:p>
     <w:p>
       <w:pPr>
         <w:pStyle w:val="Titre2"/>
+        <w:jc w:val="both"/>
       </w:pPr>
       <w:bookmarkStart w:id="6" w:name="_Toc26648512"/>
       <w:r>
@@ -3465,46 +3724,47 @@
       </w:r>
       <w:bookmarkEnd w:id="6"/>
     </w:p>
-    <w:p/>
-    <w:p>
+    <w:p>
+      <w:pPr>
+        <w:jc w:val="both"/>
+      </w:pPr>
+    </w:p>
+    <w:p>
+      <w:pPr>
+        <w:jc w:val="both"/>
+      </w:pPr>
       <w:r>
         <w:t>Chemin de navigation Client Lourd</w:t>
       </w:r>
       <w:r>
-        <w:t xml:space="preserve"> + formulaires</w:t>
-      </w:r>
-    </w:p>
-    <w:p>
-      <w:r>
-        <w:t>MAQUETTE</w:t>
-      </w:r>
-    </w:p>
-    <w:p>
-      <w:r>
-        <w:t xml:space="preserve">Page plan du site + formulaire de contact </w:t>
-      </w:r>
-    </w:p>
-    <w:p>
-      <w:r>
-        <w:t>MAQUETTE</w:t>
-      </w:r>
-    </w:p>
-    <w:p>
-      <w:r>
-        <w:t>MAQUETTE</w:t>
-      </w:r>
-    </w:p>
-    <w:p>
-      <w:r>
-        <w:t>MAQUETTE</w:t>
-      </w:r>
-    </w:p>
-    <w:p/>
+        <w:t>,</w:t>
+      </w:r>
+      <w:r>
+        <w:t xml:space="preserve"> formulaires</w:t>
+      </w:r>
+      <w:r>
+        <w:t xml:space="preserve"> et du plan du site web </w:t>
+      </w:r>
+      <w:r>
+        <w:t>joints au dossier</w:t>
+      </w:r>
+      <w:bookmarkStart w:id="7" w:name="_GoBack"/>
+      <w:bookmarkEnd w:id="7"/>
+      <w:r>
+        <w:t>.</w:t>
+      </w:r>
+    </w:p>
+    <w:p>
+      <w:pPr>
+        <w:jc w:val="both"/>
+      </w:pPr>
+    </w:p>
     <w:p>
       <w:pPr>
         <w:pStyle w:val="Titre2"/>
-      </w:pPr>
-      <w:bookmarkStart w:id="7" w:name="_Toc26648513"/>
+        <w:jc w:val="both"/>
+      </w:pPr>
+      <w:bookmarkStart w:id="8" w:name="_Toc26648513"/>
       <w:r>
         <w:t>V</w:t>
       </w:r>
@@ -3517,110 +3777,142 @@
       <w:r>
         <w:t>Structure et arborescence</w:t>
       </w:r>
-      <w:bookmarkEnd w:id="7"/>
-    </w:p>
-    <w:p/>
-    <w:p>
+      <w:bookmarkEnd w:id="8"/>
+    </w:p>
+    <w:p>
+      <w:pPr>
+        <w:jc w:val="both"/>
+      </w:pPr>
+    </w:p>
+    <w:p>
+      <w:pPr>
+        <w:jc w:val="both"/>
+      </w:pPr>
+      <w:r>
+        <w:t>L’hébergement du site internet se fera par la mise en place d’un serve</w:t>
+      </w:r>
+      <w:r>
+        <w:t>u</w:t>
+      </w:r>
+      <w:r>
+        <w:t>r Debian (Apache 2.0, PHP</w:t>
+      </w:r>
+      <w:r>
+        <w:t xml:space="preserve"> 7.3</w:t>
+      </w:r>
+      <w:r>
+        <w:t>)</w:t>
+      </w:r>
+      <w:r>
+        <w:t xml:space="preserve">. Un </w:t>
+      </w:r>
+      <w:r>
+        <w:t>contrôleur</w:t>
+      </w:r>
+      <w:r>
+        <w:t xml:space="preserve"> de domaine Windows server 2016 servira aussi de server de base de données SQL Sever. Les applications seront accessibles pour chaque utilisateur du domaine.</w:t>
+      </w:r>
+    </w:p>
+    <w:p>
+      <w:pPr>
+        <w:jc w:val="both"/>
+      </w:pPr>
+    </w:p>
+    <w:p>
+      <w:pPr>
+        <w:pStyle w:val="Titre2"/>
+        <w:jc w:val="both"/>
+      </w:pPr>
+      <w:bookmarkStart w:id="9" w:name="_Toc26648514"/>
+      <w:r>
+        <w:t xml:space="preserve">VII - </w:t>
+      </w:r>
+      <w:r>
+        <w:t>Informations pratique pour le site</w:t>
+      </w:r>
+      <w:bookmarkEnd w:id="9"/>
+    </w:p>
+    <w:p>
+      <w:pPr>
+        <w:jc w:val="both"/>
+      </w:pPr>
+    </w:p>
+    <w:p>
+      <w:pPr>
+        <w:jc w:val="both"/>
+      </w:pPr>
+      <w:r>
+        <w:t xml:space="preserve">Le site aura </w:t>
+      </w:r>
+      <w:r>
+        <w:t>trois</w:t>
+      </w:r>
+      <w:r>
+        <w:t xml:space="preserve"> pages. La page d’accueil sera la page principale présentant les offres de castings et le contenus (fiche métiers, l</w:t>
+      </w:r>
+      <w:r>
+        <w:t xml:space="preserve">es conseils pour les auditions, </w:t>
+      </w:r>
+      <w:r>
+        <w:t>l</w:t>
+      </w:r>
+      <w:r>
+        <w:t>es interviews</w:t>
+      </w:r>
+      <w:r>
+        <w:t xml:space="preserve">). Le contenu devra être publié et gérer par l’équipe MegaCastings. Il devra être adapté au web et à son accès sur n’importe </w:t>
+      </w:r>
       <w:r>
         <w:lastRenderedPageBreak/>
-        <w:t>L’hébergement du site internet se fera par la mise en place d’un serve</w:t>
-      </w:r>
-      <w:r>
-        <w:t>u</w:t>
-      </w:r>
-      <w:r>
-        <w:t>r Debian (Apache 2.0, PHP</w:t>
-      </w:r>
-      <w:r>
-        <w:t xml:space="preserve"> 7.3</w:t>
-      </w:r>
-      <w:r>
-        <w:t>)</w:t>
-      </w:r>
-      <w:r>
-        <w:t xml:space="preserve">. Un </w:t>
-      </w:r>
-      <w:r>
-        <w:t>contrôleur</w:t>
-      </w:r>
-      <w:r>
-        <w:t xml:space="preserve"> de domaine Windows server 2016 servira aussi de server de base de données SQL Sever. Les applications seront accessibles pour chaque utilisateur du domaine.</w:t>
-      </w:r>
-    </w:p>
-    <w:p/>
+        <w:t xml:space="preserve">quel type de plateforme. Une seconde page sera dédiée à la publication. Elle contient un formulaire dynamique et sécurisé qui permettra à n’importe quel utilisateur de créer une annonce accessible sur la page d’accueil par les autres visiteurs une fois validée. </w:t>
+      </w:r>
+      <w:r>
+        <w:t>Une dernière page sera uniquement destinée à la page de contact permettant au client d’échanger avec le client en cas de problème ou pour obtenir des retours des utilisateurs.</w:t>
+      </w:r>
+    </w:p>
+    <w:p>
+      <w:pPr>
+        <w:jc w:val="both"/>
+      </w:pPr>
+    </w:p>
+    <w:p>
+      <w:pPr>
+        <w:jc w:val="both"/>
+      </w:pPr>
+      <w:r>
+        <w:t xml:space="preserve">Pris en charge du référencement Google, </w:t>
+      </w:r>
+      <w:r>
+        <w:t xml:space="preserve">vérification de la bonne indexation grâce à </w:t>
+      </w:r>
+      <w:r>
+        <w:t xml:space="preserve">Google </w:t>
+      </w:r>
+      <w:r>
+        <w:t>Search Console</w:t>
+      </w:r>
+      <w:r>
+        <w:t xml:space="preserve">. </w:t>
+      </w:r>
+      <w:r>
+        <w:t xml:space="preserve">La soumission de fichier sitemap et les flux RSS seront </w:t>
+      </w:r>
+      <w:r>
+        <w:t>préférables</w:t>
+      </w:r>
+      <w:r>
+        <w:t xml:space="preserve"> pour une meilleure indexation. </w:t>
+      </w:r>
+    </w:p>
+    <w:p>
+      <w:pPr>
+        <w:jc w:val="both"/>
+      </w:pPr>
+    </w:p>
     <w:p>
       <w:pPr>
         <w:pStyle w:val="Titre2"/>
-      </w:pPr>
-      <w:bookmarkStart w:id="8" w:name="_Toc26648514"/>
-      <w:r>
-        <w:t xml:space="preserve">VII - </w:t>
-      </w:r>
-      <w:r>
-        <w:t>Informations pratique pour le site</w:t>
-      </w:r>
-      <w:bookmarkEnd w:id="8"/>
-    </w:p>
-    <w:p/>
-    <w:p>
-      <w:r>
-        <w:t xml:space="preserve">Le site aura </w:t>
-      </w:r>
-      <w:r>
-        <w:t>trois</w:t>
-      </w:r>
-      <w:bookmarkStart w:id="9" w:name="_GoBack"/>
-      <w:bookmarkEnd w:id="9"/>
-      <w:r>
-        <w:t xml:space="preserve"> pages. La page d’accueil sera la page principale présentant les offres de castings et le contenus (fiche métiers, l</w:t>
-      </w:r>
-      <w:r>
-        <w:t xml:space="preserve">es conseils pour les auditions, </w:t>
-      </w:r>
-      <w:r>
-        <w:t>l</w:t>
-      </w:r>
-      <w:r>
-        <w:t>es interviews</w:t>
-      </w:r>
-      <w:r>
-        <w:t xml:space="preserve">). Le contenu devra être publié et gérer par l’équipe MegaCastings. Il devra être adapté au web et à son accès sur n’importe quel type de plateforme. Une seconde page sera dédiée à la publication. Elle contient un formulaire dynamique et sécurisé qui permettra à n’importe quel utilisateur de créer une annonce accessible sur la page d’accueil par les autres visiteurs une fois validée. </w:t>
-      </w:r>
-      <w:r>
-        <w:t>Une dernière page sera uniquement destinée à la page de contact permettant au client d’échanger avec le client en cas de problème ou pour obtenir des retours des utilisateurs.</w:t>
-      </w:r>
-    </w:p>
-    <w:p/>
-    <w:p>
-      <w:r>
-        <w:t xml:space="preserve">Pris en charge du référencement Google, </w:t>
-      </w:r>
-      <w:r>
-        <w:t xml:space="preserve">vérification de la bonne indexation grâce à </w:t>
-      </w:r>
-      <w:r>
-        <w:t xml:space="preserve">Google </w:t>
-      </w:r>
-      <w:r>
-        <w:t>Search Console</w:t>
-      </w:r>
-      <w:r>
-        <w:t xml:space="preserve">. </w:t>
-      </w:r>
-      <w:r>
-        <w:t xml:space="preserve">La soumission de fichier sitemap et les flux RSS seront </w:t>
-      </w:r>
-      <w:r>
-        <w:t>préférables</w:t>
-      </w:r>
-      <w:r>
-        <w:t xml:space="preserve"> pour une meilleure indexation. </w:t>
-      </w:r>
-    </w:p>
-    <w:p/>
-    <w:p>
-      <w:pPr>
-        <w:pStyle w:val="Titre2"/>
+        <w:jc w:val="both"/>
       </w:pPr>
       <w:bookmarkStart w:id="10" w:name="_Toc26648515"/>
       <w:r>
@@ -3631,23 +3923,39 @@
       </w:r>
       <w:bookmarkEnd w:id="10"/>
     </w:p>
-    <w:p/>
-    <w:p>
+    <w:p>
+      <w:pPr>
+        <w:jc w:val="both"/>
+      </w:pPr>
+    </w:p>
+    <w:p>
+      <w:pPr>
+        <w:jc w:val="both"/>
+      </w:pPr>
       <w:r>
         <w:t>La première version du site web et du client lourd (maquette) sera disponible le 11 novembre.</w:t>
       </w:r>
     </w:p>
     <w:p>
+      <w:pPr>
+        <w:jc w:val="both"/>
+      </w:pPr>
       <w:r>
         <w:t>Une seconde version du site web opérationnel en local sera possible dès le 20 novembre.</w:t>
       </w:r>
     </w:p>
     <w:p>
+      <w:pPr>
+        <w:jc w:val="both"/>
+      </w:pPr>
       <w:r>
         <w:t>Enfin une version fonctionnelle du site web se fera à partir du 30 novembre.</w:t>
       </w:r>
     </w:p>
     <w:p>
+      <w:pPr>
+        <w:jc w:val="both"/>
+      </w:pPr>
       <w:r>
         <w:t>La mise en production se fera le 6 décembre.</w:t>
       </w:r>
@@ -5169,6 +5477,8 @@
     <w:rsid w:val="004E7ABB"/>
     <w:rsid w:val="005F7149"/>
     <w:rsid w:val="006E3EDB"/>
+    <w:rsid w:val="00983D5C"/>
+    <w:rsid w:val="00F82EC9"/>
   </w:rsids>
   <m:mathPr>
     <m:mathFont m:val="Cambria Math"/>
@@ -5978,7 +6288,7 @@
 </file>
 
 <file path=customXml/itemProps2.xml><?xml version="1.0" encoding="utf-8"?>
-<ds:datastoreItem xmlns:ds="http://schemas.openxmlformats.org/officeDocument/2006/customXml" ds:itemID="{119712E8-4AC0-418B-BEDF-B9AC53A5ACA9}">
+<ds:datastoreItem xmlns:ds="http://schemas.openxmlformats.org/officeDocument/2006/customXml" ds:itemID="{232799A0-1CC4-48DF-BCCC-9FACC9D89AA4}">
   <ds:schemaRefs>
     <ds:schemaRef ds:uri="http://schemas.openxmlformats.org/officeDocument/2006/bibliography"/>
   </ds:schemaRefs>

</xml_diff>